<commit_message>
Adding savanna info to thesis.doc and minor edit to thesis_formatted.doc
</commit_message>
<xml_diff>
--- a/thesis_doc/Thesis_formatted.doc.docx
+++ b/thesis_doc/Thesis_formatted.doc.docx
@@ -333,8 +333,14 @@
       <w:r>
         <w:t>, whose perspective and input brought my statistical analysis to the next level.</w:t>
       </w:r>
+      <w:r>
+        <w:t xml:space="preserve"> Whose perspective and input shaped and elevated </w:t>
+      </w:r>
       <w:bookmarkStart w:id="0" w:name="_GoBack"/>
       <w:bookmarkEnd w:id="0"/>
+      <w:r>
+        <w:t>my analysis beyond what I would have been capable of on my own.</w:t>
+      </w:r>
     </w:p>
     <w:p>
       <w:pPr>

</xml_diff>

<commit_message>
Edits to thesis. I'm pretty sure that the formatted version is cursed and I have to start over.
</commit_message>
<xml_diff>
--- a/thesis_doc/Thesis_formatted.doc.docx
+++ b/thesis_doc/Thesis_formatted.doc.docx
@@ -311,19 +311,64 @@
     <w:p/>
     <w:p>
       <w:r>
+        <w:t xml:space="preserve">First </w:t>
+      </w:r>
+      <w:r>
+        <w:t>and most importantly</w:t>
+      </w:r>
+      <w:r>
+        <w:t xml:space="preserve">, </w:t>
+      </w:r>
+      <w:r>
         <w:t>I would like to thank my committee</w:t>
       </w:r>
       <w:r>
-        <w:t xml:space="preserve"> for their guidance during this process and for their individual contributions. Todd, thank you for all of your endless support and guidance</w:t>
-      </w:r>
-      <w:r>
-        <w:t>, especially when I was struggling</w:t>
-      </w:r>
-      <w:r>
-        <w:t xml:space="preserve">. Thanks to Brian for encouraging me to tell the story as it was meant to be told, and to Hannah for </w:t>
-      </w:r>
-      <w:r>
-        <w:t xml:space="preserve">providing expert insight about the natural history behind my study. I would also like to thank de facto committee member Dr. Althea </w:t>
+        <w:t xml:space="preserve"> for their guidance during this process</w:t>
+      </w:r>
+      <w:r>
+        <w:t xml:space="preserve">. I was fortunate to benefit from such an amazing combination of </w:t>
+      </w:r>
+      <w:r>
+        <w:t>individuals</w:t>
+      </w:r>
+      <w:r>
+        <w:t>, whose contributions elevate</w:t>
+      </w:r>
+      <w:r>
+        <w:t>d</w:t>
+      </w:r>
+      <w:r>
+        <w:t xml:space="preserve"> this experience</w:t>
+      </w:r>
+      <w:r>
+        <w:t xml:space="preserve"> far beyond what I could have achieved on my own</w:t>
+      </w:r>
+      <w:r>
+        <w:t>. Todd, thank you for all of your endless support and guidance</w:t>
+      </w:r>
+      <w:r>
+        <w:t xml:space="preserve">, especially when I was </w:t>
+      </w:r>
+      <w:r>
+        <w:t>mired in various struggles</w:t>
+      </w:r>
+      <w:r>
+        <w:t>. Thanks to Brian for encourag</w:t>
+      </w:r>
+      <w:r>
+        <w:t>ing me to tell this</w:t>
+      </w:r>
+      <w:r>
+        <w:t xml:space="preserve"> story as it was meant to be told, and to Hannah for </w:t>
+      </w:r>
+      <w:r>
+        <w:t>providing expert insight about the natural history behind my study. I would also like to than</w:t>
+      </w:r>
+      <w:r>
+        <w:t xml:space="preserve">k de facto committee member </w:t>
+      </w:r>
+      <w:r>
+        <w:t xml:space="preserve">Althea </w:t>
       </w:r>
       <w:proofErr w:type="spellStart"/>
       <w:r>
@@ -335,17 +380,33 @@
       </w:r>
       <w:r>
         <w:t>were completely invaluable.</w:t>
+      </w:r>
+    </w:p>
+    <w:p/>
+    <w:p>
+      <w:r>
+        <w:t>There are countless others who contributed to my success. I would like to thank the Minnesota Department of Natural Resources,</w:t>
+      </w:r>
+      <w:r>
+        <w:t xml:space="preserve"> the XX grant program, the MN Herpetological Society, and the University of Minnesota for funding and support. Thanks to all of the members of the Arnold lab and other occupants of B52 for your collaboration and support. Thanks to Bob, Jenn, and Christi for helping me in the field, </w:t>
+      </w:r>
+      <w:r>
+        <w:t xml:space="preserve">Gerda for allowing me the flexibility to continue working while I was in school. Thanks also to my </w:t>
+      </w:r>
+      <w:r>
+        <w:t>coworkers</w:t>
+      </w:r>
+      <w:r>
+        <w:t xml:space="preserve"> in the Data Den for putt</w:t>
+      </w:r>
+      <w:r>
+        <w:t>ing up with</w:t>
       </w:r>
       <w:bookmarkStart w:id="0" w:name="_GoBack"/>
       <w:bookmarkEnd w:id="0"/>
-    </w:p>
-    <w:p>
-      <w:pPr>
-        <w:jc w:val="center"/>
-        <w:rPr>
-          <w:b/>
-        </w:rPr>
-      </w:pPr>
+      <w:r>
+        <w:t xml:space="preserve"> me during this    </w:t>
+      </w:r>
       <w:r>
         <w:rPr>
           <w:b/>
@@ -363,13 +424,30 @@
     <w:p/>
     <w:p>
       <w:r>
-        <w:t xml:space="preserve">{Replace with your dedication. (This </w:t>
-      </w:r>
-      <w:r>
-        <w:t>thesis</w:t>
-      </w:r>
-      <w:r>
-        <w:t xml:space="preserve"> is dedicated to ….)}</w:t>
+        <w:t xml:space="preserve">This thesis is dedicated to my Nana, Dolores </w:t>
+      </w:r>
+      <w:proofErr w:type="spellStart"/>
+      <w:r>
+        <w:t>Hughesdon</w:t>
+      </w:r>
+      <w:proofErr w:type="spellEnd"/>
+      <w:r>
+        <w:t xml:space="preserve">. An </w:t>
+      </w:r>
+      <w:r>
+        <w:t>incomparable</w:t>
+      </w:r>
+      <w:r>
+        <w:t xml:space="preserve"> woman who </w:t>
+      </w:r>
+      <w:r>
+        <w:t>always saw the good in the world, s</w:t>
+      </w:r>
+      <w:r>
+        <w:t>he valued her own education and taught me to value mine</w:t>
+      </w:r>
+      <w:r>
+        <w:t>. I know that she would be proud of me now.</w:t>
       </w:r>
     </w:p>
     <w:p>

</xml_diff>